<commit_message>
Sync to upstream it-27 (SHA: 0ccb6812b121492fbadf89cf1b8d2dd6a4dae19e)
</commit_message>
<xml_diff>
--- a/BaseApp/Source/Base Application/Local/Finance/FinancialReports/DeniedVendorsList.Docx
+++ b/BaseApp/Source/Base Application/Local/Finance/FinancialReports/DeniedVendorsList.Docx
@@ -2059,7 +2059,71 @@
 </a:theme>
 </file>
 
-<file path=customXml/item1.xml>��< ? x m l   v e r s i o n = " 1 . 0 "   e n c o d i n g = " u t f - 1 6 " ? > < N a v W o r d R e p o r t X m l P a r t   x m l n s = " u r n : m i c r o s o f t - d y n a m i c s - n a v / r e p o r t s / D e n i e d _ V e n d o r s _ L i s t / 1 2 1 1 1 / " > +<file path=customXml/item2.xml>��< ? x m l   v e r s i o n = " 1 . 0 "   e n c o d i n g = " u t f - 1 6 " ? > + 
+ < N a v W o r d R e p o r t X m l P a r t   x m l n s = " u r n : m i c r o s o f t - d y n a m i c s - n a v / r e p o r t s / D e n i e d _ V e n d o r s _ L i s t / 1 2 1 1 1 / " > + 
+     < B C R e p o r t I n f o r m a t i o n   x m l n s = " " > + 
+         < R e p o r t M e t a d a t a > + 
+             < E x t e n s i o n I D > E x t e n s i o n   I D < / E x t e n s i o n I D > + 
+             < E x t e n s i o n N a m e > E x t e n s i o n   n a m e < / E x t e n s i o n N a m e > + 
+             < E x t e n s i o n P u b l i s h e r > E x t e n s i o n   p u b l i s h e r < / E x t e n s i o n P u b l i s h e r > + 
+             < E x t e n s i o n V e r s i o n > E x t e n s i o n   v e r s i o n < / E x t e n s i o n V e r s i o n > + 
+             < R e p o r t I D > R e p o r t   I D < / R e p o r t I D > + 
+             < R e p o r t N a m e > R e p o r t   n a m e < / R e p o r t N a m e > + 
+             < A b o u t T h i s R e p o r t T i t l e > A b o u t   T h i s   R e p o r t   T i t l e < / A b o u t T h i s R e p o r t T i t l e > + 
+             < A b o u t T h i s R e p o r t T e x t > A b o u t   T h i s   R e p o r t   T e x t < / A b o u t T h i s R e p o r t T e x t > + 
+             < R e p o r t H e l p L i n k > R e p o r t   H e l p   L i n k < / R e p o r t H e l p L i n k > + 
+         < / R e p o r t M e t a d a t a > + 
+         < R e p o r t R e q u e s t > + 
+             < T e n a n t E n t r a I d > T e n a n t   E n t r a   I d < / T e n a n t E n t r a I d > + 
+             < E n v i r o n m e n t N a m e > E n v i r o n m e n t   n a m e < / E n v i r o n m e n t N a m e > + 
+             < E n v i r o n m e n t T y p e > E n v i r o n m e n t   t y p e < / E n v i r o n m e n t T y p e > + 
+             < C o m p a n y N a m e > C o m p a n y   n a m e < / C o m p a n y N a m e > + 
+             < C o m p a n y I d > C o m p a n y   I d < / C o m p a n y I d > + 
+             < U s e r N a m e > U s e r   n a m e < / U s e r N a m e > + 
+             < D a t e A n d T i m e > D a t e   a n d   t i m e < / D a t e A n d T i m e > + 
+             < L a n g u a g e > L a n g u a g e < / L a n g u a g e > + 
+             < F o r m a t R e g i o n > F o r m a t   R e g i o n < / F o r m a t R e g i o n > + 
+             < D a t e T i m e V a l u e s > + 
+                 < Y e a r > Y e a r < / Y e a r > + 
+                 < M o n t h N u m b e r > M o n t h   n u m b e r < / M o n t h N u m b e r > + 
+                 < D a y N u m b e r > D a y   n u m b e r < / D a y N u m b e r > + 
+                 < H o u r > H o u r < / H o u r > + 
+                 < M i n u t e > M i n u t e < / M i n u t e > + 
+             < / D a t e T i m e V a l u e s > + 
+         < / R e p o r t R e q u e s t > + 
+     < / B C R e p o r t I n f o r m a t i o n >   
      < L a b e l s >   
@@ -2210,14 +2274,6 @@
      < / C o u n t r y R e g i o n >   
  < / N a v W o r d R e p o r t X m l P a r t > 
-</file>
-
-<file path=customXml/itemProps1.xml><?xml version="1.0" encoding="utf-8"?>
-<ds:datastoreItem xmlns:ds="http://schemas.openxmlformats.org/officeDocument/2006/customXml" ds:itemID="{22AFE62D-1E90-4671-8431-DBC0CE415C94}">
-  <ds:schemaRefs>
-    <ds:schemaRef ds:uri="urn:microsoft-dynamics-nav/reports/Denied_Vendors_List/12111/"/>
-  </ds:schemaRefs>
-</ds:datastoreItem>
 </file>
 
 <file path=docMetadata/LabelInfo.xml><?xml version="1.0" encoding="utf-8"?>

</xml_diff>